<commit_message>
Note some obvious coding mistakes
</commit_message>
<xml_diff>
--- a/readme.docx
+++ b/readme.docx
@@ -1,6 +1,6 @@
 
 <file path=word/document.xml><?xml version="1.0" encoding="utf-8"?>
-<w:document xmlns:wpc="http://schemas.microsoft.com/office/word/2010/wordprocessingCanvas" xmlns:cx="http://schemas.microsoft.com/office/drawing/2014/chartex" xmlns:cx1="http://schemas.microsoft.com/office/drawing/2015/9/8/chartex" xmlns:mc="http://schemas.openxmlformats.org/markup-compatibility/2006" xmlns:o="urn:schemas-microsoft-com:office:office" xmlns:r="http://schemas.openxmlformats.org/officeDocument/2006/relationships" xmlns:m="http://schemas.openxmlformats.org/officeDocument/2006/math" xmlns:v="urn:schemas-microsoft-com:vml" xmlns:wp14="http://schemas.microsoft.com/office/word/2010/wordprocessingDrawing" xmlns:wp="http://schemas.openxmlformats.org/drawingml/2006/wordprocessingDrawing" xmlns:w10="urn:schemas-microsoft-com:office:word" xmlns:w="http://schemas.openxmlformats.org/wordprocessingml/2006/main" xmlns:w14="http://schemas.microsoft.com/office/word/2010/wordml" xmlns:w15="http://schemas.microsoft.com/office/word/2012/wordml" xmlns:w16se="http://schemas.microsoft.com/office/word/2015/wordml/symex" xmlns:wpg="http://schemas.microsoft.com/office/word/2010/wordprocessingGroup" xmlns:wpi="http://schemas.microsoft.com/office/word/2010/wordprocessingInk" xmlns:wne="http://schemas.microsoft.com/office/word/2006/wordml" xmlns:wps="http://schemas.microsoft.com/office/word/2010/wordprocessingShape" mc:Ignorable="w14 w15 w16se wp14">
+<w:document xmlns:wpc="http://schemas.microsoft.com/office/word/2010/wordprocessingCanvas" xmlns:cx="http://schemas.microsoft.com/office/drawing/2014/chartex" xmlns:cx1="http://schemas.microsoft.com/office/drawing/2015/9/8/chartex" xmlns:cx2="http://schemas.microsoft.com/office/drawing/2015/10/21/chartex" xmlns:cx3="http://schemas.microsoft.com/office/drawing/2016/5/9/chartex" xmlns:cx4="http://schemas.microsoft.com/office/drawing/2016/5/10/chartex" xmlns:cx5="http://schemas.microsoft.com/office/drawing/2016/5/11/chartex" xmlns:cx6="http://schemas.microsoft.com/office/drawing/2016/5/12/chartex" xmlns:cx7="http://schemas.microsoft.com/office/drawing/2016/5/13/chartex" xmlns:cx8="http://schemas.microsoft.com/office/drawing/2016/5/14/chartex" xmlns:mc="http://schemas.openxmlformats.org/markup-compatibility/2006" xmlns:aink="http://schemas.microsoft.com/office/drawing/2016/ink" xmlns:am3d="http://schemas.microsoft.com/office/drawing/2017/model3d" xmlns:o="urn:schemas-microsoft-com:office:office" xmlns:oel="http://schemas.microsoft.com/office/2019/extlst" xmlns:r="http://schemas.openxmlformats.org/officeDocument/2006/relationships" xmlns:m="http://schemas.openxmlformats.org/officeDocument/2006/math" xmlns:v="urn:schemas-microsoft-com:vml" xmlns:wp14="http://schemas.microsoft.com/office/word/2010/wordprocessingDrawing" xmlns:wp="http://schemas.openxmlformats.org/drawingml/2006/wordprocessingDrawing" xmlns:w10="urn:schemas-microsoft-com:office:word" xmlns:w="http://schemas.openxmlformats.org/wordprocessingml/2006/main" xmlns:w14="http://schemas.microsoft.com/office/word/2010/wordml" xmlns:w15="http://schemas.microsoft.com/office/word/2012/wordml" xmlns:w16cex="http://schemas.microsoft.com/office/word/2018/wordml/cex" xmlns:w16cid="http://schemas.microsoft.com/office/word/2016/wordml/cid" xmlns:w16="http://schemas.microsoft.com/office/word/2018/wordml" xmlns:w16sdtdh="http://schemas.microsoft.com/office/word/2020/wordml/sdtdatahash" xmlns:w16se="http://schemas.microsoft.com/office/word/2015/wordml/symex" xmlns:wpg="http://schemas.microsoft.com/office/word/2010/wordprocessingGroup" xmlns:wpi="http://schemas.microsoft.com/office/word/2010/wordprocessingInk" xmlns:wne="http://schemas.microsoft.com/office/word/2006/wordml" xmlns:wps="http://schemas.microsoft.com/office/word/2010/wordprocessingShape" mc:Ignorable="w14 w15 w16se w16cid w16 w16cex w16sdtdh wp14">
   <w:body>
     <w:p>
       <w:pPr>
@@ -395,7 +395,20 @@
         </w:numPr>
       </w:pPr>
       <w:r>
-        <w:t>Sumstat</w:t>
+        <w:t>Sum</w:t>
+      </w:r>
+      <w:ins w:id="0" w:author="Miklos Koren" w:date="2023-08-27T08:27:00Z">
+        <w:r>
+          <w:t>maryS</w:t>
+        </w:r>
+      </w:ins>
+      <w:del w:id="1" w:author="Miklos Koren" w:date="2023-08-27T08:27:00Z">
+        <w:r>
+          <w:delText>s</w:delText>
+        </w:r>
+      </w:del>
+      <w:r>
+        <w:t>tat</w:t>
       </w:r>
       <w:r>
         <w:t>.do</w:t>
@@ -519,8 +532,6 @@
       <w:r>
         <w:t xml:space="preserve">Figure I, </w:t>
       </w:r>
-      <w:bookmarkStart w:id="0" w:name="_GoBack"/>
-      <w:bookmarkEnd w:id="0"/>
       <w:r>
         <w:t>Tabl</w:t>
       </w:r>
@@ -2520,7 +2531,7 @@
 </file>
 
 <file path=word/endnotes.xml><?xml version="1.0" encoding="utf-8"?>
-<w:endnotes xmlns:wpc="http://schemas.microsoft.com/office/word/2010/wordprocessingCanvas" xmlns:cx="http://schemas.microsoft.com/office/drawing/2014/chartex" xmlns:cx1="http://schemas.microsoft.com/office/drawing/2015/9/8/chartex" xmlns:mc="http://schemas.openxmlformats.org/markup-compatibility/2006" xmlns:o="urn:schemas-microsoft-com:office:office" xmlns:r="http://schemas.openxmlformats.org/officeDocument/2006/relationships" xmlns:m="http://schemas.openxmlformats.org/officeDocument/2006/math" xmlns:v="urn:schemas-microsoft-com:vml" xmlns:wp14="http://schemas.microsoft.com/office/word/2010/wordprocessingDrawing" xmlns:wp="http://schemas.openxmlformats.org/drawingml/2006/wordprocessingDrawing" xmlns:w10="urn:schemas-microsoft-com:office:word" xmlns:w="http://schemas.openxmlformats.org/wordprocessingml/2006/main" xmlns:w14="http://schemas.microsoft.com/office/word/2010/wordml" xmlns:w15="http://schemas.microsoft.com/office/word/2012/wordml" xmlns:w16se="http://schemas.microsoft.com/office/word/2015/wordml/symex" xmlns:wpg="http://schemas.microsoft.com/office/word/2010/wordprocessingGroup" xmlns:wpi="http://schemas.microsoft.com/office/word/2010/wordprocessingInk" xmlns:wne="http://schemas.microsoft.com/office/word/2006/wordml" xmlns:wps="http://schemas.microsoft.com/office/word/2010/wordprocessingShape" mc:Ignorable="w14 w15 w16se wp14">
+<w:endnotes xmlns:wpc="http://schemas.microsoft.com/office/word/2010/wordprocessingCanvas" xmlns:cx="http://schemas.microsoft.com/office/drawing/2014/chartex" xmlns:cx1="http://schemas.microsoft.com/office/drawing/2015/9/8/chartex" xmlns:cx2="http://schemas.microsoft.com/office/drawing/2015/10/21/chartex" xmlns:cx3="http://schemas.microsoft.com/office/drawing/2016/5/9/chartex" xmlns:cx4="http://schemas.microsoft.com/office/drawing/2016/5/10/chartex" xmlns:cx5="http://schemas.microsoft.com/office/drawing/2016/5/11/chartex" xmlns:cx6="http://schemas.microsoft.com/office/drawing/2016/5/12/chartex" xmlns:cx7="http://schemas.microsoft.com/office/drawing/2016/5/13/chartex" xmlns:cx8="http://schemas.microsoft.com/office/drawing/2016/5/14/chartex" xmlns:mc="http://schemas.openxmlformats.org/markup-compatibility/2006" xmlns:aink="http://schemas.microsoft.com/office/drawing/2016/ink" xmlns:am3d="http://schemas.microsoft.com/office/drawing/2017/model3d" xmlns:o="urn:schemas-microsoft-com:office:office" xmlns:oel="http://schemas.microsoft.com/office/2019/extlst" xmlns:r="http://schemas.openxmlformats.org/officeDocument/2006/relationships" xmlns:m="http://schemas.openxmlformats.org/officeDocument/2006/math" xmlns:v="urn:schemas-microsoft-com:vml" xmlns:wp14="http://schemas.microsoft.com/office/word/2010/wordprocessingDrawing" xmlns:wp="http://schemas.openxmlformats.org/drawingml/2006/wordprocessingDrawing" xmlns:w10="urn:schemas-microsoft-com:office:word" xmlns:w="http://schemas.openxmlformats.org/wordprocessingml/2006/main" xmlns:w14="http://schemas.microsoft.com/office/word/2010/wordml" xmlns:w15="http://schemas.microsoft.com/office/word/2012/wordml" xmlns:w16cex="http://schemas.microsoft.com/office/word/2018/wordml/cex" xmlns:w16cid="http://schemas.microsoft.com/office/word/2016/wordml/cid" xmlns:w16="http://schemas.microsoft.com/office/word/2018/wordml" xmlns:w16sdtdh="http://schemas.microsoft.com/office/word/2020/wordml/sdtdatahash" xmlns:w16se="http://schemas.microsoft.com/office/word/2015/wordml/symex" xmlns:wpg="http://schemas.microsoft.com/office/word/2010/wordprocessingGroup" xmlns:wpi="http://schemas.microsoft.com/office/word/2010/wordprocessingInk" xmlns:wne="http://schemas.microsoft.com/office/word/2006/wordml" xmlns:wps="http://schemas.microsoft.com/office/word/2010/wordprocessingShape" mc:Ignorable="w14 w15 w16se w16cid w16 w16cex w16sdtdh wp14">
   <w:endnote w:type="separator" w:id="-1">
     <w:p>
       <w:pPr>
@@ -2545,7 +2556,7 @@
 </file>
 
 <file path=word/footer1.xml><?xml version="1.0" encoding="utf-8"?>
-<w:ftr xmlns:wpc="http://schemas.microsoft.com/office/word/2010/wordprocessingCanvas" xmlns:cx="http://schemas.microsoft.com/office/drawing/2014/chartex" xmlns:cx1="http://schemas.microsoft.com/office/drawing/2015/9/8/chartex" xmlns:mc="http://schemas.openxmlformats.org/markup-compatibility/2006" xmlns:o="urn:schemas-microsoft-com:office:office" xmlns:r="http://schemas.openxmlformats.org/officeDocument/2006/relationships" xmlns:m="http://schemas.openxmlformats.org/officeDocument/2006/math" xmlns:v="urn:schemas-microsoft-com:vml" xmlns:wp14="http://schemas.microsoft.com/office/word/2010/wordprocessingDrawing" xmlns:wp="http://schemas.openxmlformats.org/drawingml/2006/wordprocessingDrawing" xmlns:w10="urn:schemas-microsoft-com:office:word" xmlns:w="http://schemas.openxmlformats.org/wordprocessingml/2006/main" xmlns:w14="http://schemas.microsoft.com/office/word/2010/wordml" xmlns:w15="http://schemas.microsoft.com/office/word/2012/wordml" xmlns:w16se="http://schemas.microsoft.com/office/word/2015/wordml/symex" xmlns:wpg="http://schemas.microsoft.com/office/word/2010/wordprocessingGroup" xmlns:wpi="http://schemas.microsoft.com/office/word/2010/wordprocessingInk" xmlns:wne="http://schemas.microsoft.com/office/word/2006/wordml" xmlns:wps="http://schemas.microsoft.com/office/word/2010/wordprocessingShape" mc:Ignorable="w14 w15 w16se wp14">
+<w:ftr xmlns:wpc="http://schemas.microsoft.com/office/word/2010/wordprocessingCanvas" xmlns:cx="http://schemas.microsoft.com/office/drawing/2014/chartex" xmlns:cx1="http://schemas.microsoft.com/office/drawing/2015/9/8/chartex" xmlns:cx2="http://schemas.microsoft.com/office/drawing/2015/10/21/chartex" xmlns:cx3="http://schemas.microsoft.com/office/drawing/2016/5/9/chartex" xmlns:cx4="http://schemas.microsoft.com/office/drawing/2016/5/10/chartex" xmlns:cx5="http://schemas.microsoft.com/office/drawing/2016/5/11/chartex" xmlns:cx6="http://schemas.microsoft.com/office/drawing/2016/5/12/chartex" xmlns:cx7="http://schemas.microsoft.com/office/drawing/2016/5/13/chartex" xmlns:cx8="http://schemas.microsoft.com/office/drawing/2016/5/14/chartex" xmlns:mc="http://schemas.openxmlformats.org/markup-compatibility/2006" xmlns:aink="http://schemas.microsoft.com/office/drawing/2016/ink" xmlns:am3d="http://schemas.microsoft.com/office/drawing/2017/model3d" xmlns:o="urn:schemas-microsoft-com:office:office" xmlns:oel="http://schemas.microsoft.com/office/2019/extlst" xmlns:r="http://schemas.openxmlformats.org/officeDocument/2006/relationships" xmlns:m="http://schemas.openxmlformats.org/officeDocument/2006/math" xmlns:v="urn:schemas-microsoft-com:vml" xmlns:wp14="http://schemas.microsoft.com/office/word/2010/wordprocessingDrawing" xmlns:wp="http://schemas.openxmlformats.org/drawingml/2006/wordprocessingDrawing" xmlns:w10="urn:schemas-microsoft-com:office:word" xmlns:w="http://schemas.openxmlformats.org/wordprocessingml/2006/main" xmlns:w14="http://schemas.microsoft.com/office/word/2010/wordml" xmlns:w15="http://schemas.microsoft.com/office/word/2012/wordml" xmlns:w16cex="http://schemas.microsoft.com/office/word/2018/wordml/cex" xmlns:w16cid="http://schemas.microsoft.com/office/word/2016/wordml/cid" xmlns:w16="http://schemas.microsoft.com/office/word/2018/wordml" xmlns:w16sdtdh="http://schemas.microsoft.com/office/word/2020/wordml/sdtdatahash" xmlns:w16se="http://schemas.microsoft.com/office/word/2015/wordml/symex" xmlns:wpg="http://schemas.microsoft.com/office/word/2010/wordprocessingGroup" xmlns:wpi="http://schemas.microsoft.com/office/word/2010/wordprocessingInk" xmlns:wne="http://schemas.microsoft.com/office/word/2006/wordml" xmlns:wps="http://schemas.microsoft.com/office/word/2010/wordprocessingShape" mc:Ignorable="w14 w15 w16se w16cid w16 w16cex w16sdtdh wp14">
   <w:sdt>
     <w:sdtPr>
       <w:id w:val="-682669967"/>
@@ -2598,7 +2609,7 @@
 </file>
 
 <file path=word/footnotes.xml><?xml version="1.0" encoding="utf-8"?>
-<w:footnotes xmlns:wpc="http://schemas.microsoft.com/office/word/2010/wordprocessingCanvas" xmlns:cx="http://schemas.microsoft.com/office/drawing/2014/chartex" xmlns:cx1="http://schemas.microsoft.com/office/drawing/2015/9/8/chartex" xmlns:mc="http://schemas.openxmlformats.org/markup-compatibility/2006" xmlns:o="urn:schemas-microsoft-com:office:office" xmlns:r="http://schemas.openxmlformats.org/officeDocument/2006/relationships" xmlns:m="http://schemas.openxmlformats.org/officeDocument/2006/math" xmlns:v="urn:schemas-microsoft-com:vml" xmlns:wp14="http://schemas.microsoft.com/office/word/2010/wordprocessingDrawing" xmlns:wp="http://schemas.openxmlformats.org/drawingml/2006/wordprocessingDrawing" xmlns:w10="urn:schemas-microsoft-com:office:word" xmlns:w="http://schemas.openxmlformats.org/wordprocessingml/2006/main" xmlns:w14="http://schemas.microsoft.com/office/word/2010/wordml" xmlns:w15="http://schemas.microsoft.com/office/word/2012/wordml" xmlns:w16se="http://schemas.microsoft.com/office/word/2015/wordml/symex" xmlns:wpg="http://schemas.microsoft.com/office/word/2010/wordprocessingGroup" xmlns:wpi="http://schemas.microsoft.com/office/word/2010/wordprocessingInk" xmlns:wne="http://schemas.microsoft.com/office/word/2006/wordml" xmlns:wps="http://schemas.microsoft.com/office/word/2010/wordprocessingShape" mc:Ignorable="w14 w15 w16se wp14">
+<w:footnotes xmlns:wpc="http://schemas.microsoft.com/office/word/2010/wordprocessingCanvas" xmlns:cx="http://schemas.microsoft.com/office/drawing/2014/chartex" xmlns:cx1="http://schemas.microsoft.com/office/drawing/2015/9/8/chartex" xmlns:cx2="http://schemas.microsoft.com/office/drawing/2015/10/21/chartex" xmlns:cx3="http://schemas.microsoft.com/office/drawing/2016/5/9/chartex" xmlns:cx4="http://schemas.microsoft.com/office/drawing/2016/5/10/chartex" xmlns:cx5="http://schemas.microsoft.com/office/drawing/2016/5/11/chartex" xmlns:cx6="http://schemas.microsoft.com/office/drawing/2016/5/12/chartex" xmlns:cx7="http://schemas.microsoft.com/office/drawing/2016/5/13/chartex" xmlns:cx8="http://schemas.microsoft.com/office/drawing/2016/5/14/chartex" xmlns:mc="http://schemas.openxmlformats.org/markup-compatibility/2006" xmlns:aink="http://schemas.microsoft.com/office/drawing/2016/ink" xmlns:am3d="http://schemas.microsoft.com/office/drawing/2017/model3d" xmlns:o="urn:schemas-microsoft-com:office:office" xmlns:oel="http://schemas.microsoft.com/office/2019/extlst" xmlns:r="http://schemas.openxmlformats.org/officeDocument/2006/relationships" xmlns:m="http://schemas.openxmlformats.org/officeDocument/2006/math" xmlns:v="urn:schemas-microsoft-com:vml" xmlns:wp14="http://schemas.microsoft.com/office/word/2010/wordprocessingDrawing" xmlns:wp="http://schemas.openxmlformats.org/drawingml/2006/wordprocessingDrawing" xmlns:w10="urn:schemas-microsoft-com:office:word" xmlns:w="http://schemas.openxmlformats.org/wordprocessingml/2006/main" xmlns:w14="http://schemas.microsoft.com/office/word/2010/wordml" xmlns:w15="http://schemas.microsoft.com/office/word/2012/wordml" xmlns:w16cex="http://schemas.microsoft.com/office/word/2018/wordml/cex" xmlns:w16cid="http://schemas.microsoft.com/office/word/2016/wordml/cid" xmlns:w16="http://schemas.microsoft.com/office/word/2018/wordml" xmlns:w16sdtdh="http://schemas.microsoft.com/office/word/2020/wordml/sdtdatahash" xmlns:w16se="http://schemas.microsoft.com/office/word/2015/wordml/symex" xmlns:wpg="http://schemas.microsoft.com/office/word/2010/wordprocessingGroup" xmlns:wpi="http://schemas.microsoft.com/office/word/2010/wordprocessingInk" xmlns:wne="http://schemas.microsoft.com/office/word/2006/wordml" xmlns:wps="http://schemas.microsoft.com/office/word/2010/wordprocessingShape" mc:Ignorable="w14 w15 w16se w16cid w16 w16cex w16sdtdh wp14">
   <w:footnote w:type="separator" w:id="-1">
     <w:p>
       <w:pPr>
@@ -2623,7 +2634,7 @@
 </file>
 
 <file path=word/numbering.xml><?xml version="1.0" encoding="utf-8"?>
-<w:numbering xmlns:wpc="http://schemas.microsoft.com/office/word/2010/wordprocessingCanvas" xmlns:cx="http://schemas.microsoft.com/office/drawing/2014/chartex" xmlns:cx1="http://schemas.microsoft.com/office/drawing/2015/9/8/chartex" xmlns:mc="http://schemas.openxmlformats.org/markup-compatibility/2006" xmlns:o="urn:schemas-microsoft-com:office:office" xmlns:r="http://schemas.openxmlformats.org/officeDocument/2006/relationships" xmlns:m="http://schemas.openxmlformats.org/officeDocument/2006/math" xmlns:v="urn:schemas-microsoft-com:vml" xmlns:wp14="http://schemas.microsoft.com/office/word/2010/wordprocessingDrawing" xmlns:wp="http://schemas.openxmlformats.org/drawingml/2006/wordprocessingDrawing" xmlns:w10="urn:schemas-microsoft-com:office:word" xmlns:w="http://schemas.openxmlformats.org/wordprocessingml/2006/main" xmlns:w14="http://schemas.microsoft.com/office/word/2010/wordml" xmlns:w15="http://schemas.microsoft.com/office/word/2012/wordml" xmlns:w16se="http://schemas.microsoft.com/office/word/2015/wordml/symex" xmlns:wpg="http://schemas.microsoft.com/office/word/2010/wordprocessingGroup" xmlns:wpi="http://schemas.microsoft.com/office/word/2010/wordprocessingInk" xmlns:wne="http://schemas.microsoft.com/office/word/2006/wordml" xmlns:wps="http://schemas.microsoft.com/office/word/2010/wordprocessingShape" mc:Ignorable="w14 w15 w16se wp14">
+<w:numbering xmlns:wpc="http://schemas.microsoft.com/office/word/2010/wordprocessingCanvas" xmlns:cx="http://schemas.microsoft.com/office/drawing/2014/chartex" xmlns:cx1="http://schemas.microsoft.com/office/drawing/2015/9/8/chartex" xmlns:cx2="http://schemas.microsoft.com/office/drawing/2015/10/21/chartex" xmlns:cx3="http://schemas.microsoft.com/office/drawing/2016/5/9/chartex" xmlns:cx4="http://schemas.microsoft.com/office/drawing/2016/5/10/chartex" xmlns:cx5="http://schemas.microsoft.com/office/drawing/2016/5/11/chartex" xmlns:cx6="http://schemas.microsoft.com/office/drawing/2016/5/12/chartex" xmlns:cx7="http://schemas.microsoft.com/office/drawing/2016/5/13/chartex" xmlns:cx8="http://schemas.microsoft.com/office/drawing/2016/5/14/chartex" xmlns:mc="http://schemas.openxmlformats.org/markup-compatibility/2006" xmlns:aink="http://schemas.microsoft.com/office/drawing/2016/ink" xmlns:am3d="http://schemas.microsoft.com/office/drawing/2017/model3d" xmlns:o="urn:schemas-microsoft-com:office:office" xmlns:oel="http://schemas.microsoft.com/office/2019/extlst" xmlns:r="http://schemas.openxmlformats.org/officeDocument/2006/relationships" xmlns:m="http://schemas.openxmlformats.org/officeDocument/2006/math" xmlns:v="urn:schemas-microsoft-com:vml" xmlns:wp14="http://schemas.microsoft.com/office/word/2010/wordprocessingDrawing" xmlns:wp="http://schemas.openxmlformats.org/drawingml/2006/wordprocessingDrawing" xmlns:w10="urn:schemas-microsoft-com:office:word" xmlns:w="http://schemas.openxmlformats.org/wordprocessingml/2006/main" xmlns:w14="http://schemas.microsoft.com/office/word/2010/wordml" xmlns:w15="http://schemas.microsoft.com/office/word/2012/wordml" xmlns:w16cex="http://schemas.microsoft.com/office/word/2018/wordml/cex" xmlns:w16cid="http://schemas.microsoft.com/office/word/2016/wordml/cid" xmlns:w16="http://schemas.microsoft.com/office/word/2018/wordml" xmlns:w16sdtdh="http://schemas.microsoft.com/office/word/2020/wordml/sdtdatahash" xmlns:w16se="http://schemas.microsoft.com/office/word/2015/wordml/symex" xmlns:wpg="http://schemas.microsoft.com/office/word/2010/wordprocessingGroup" xmlns:wpi="http://schemas.microsoft.com/office/word/2010/wordprocessingInk" xmlns:wne="http://schemas.microsoft.com/office/word/2006/wordml" xmlns:wps="http://schemas.microsoft.com/office/word/2010/wordprocessingShape" mc:Ignorable="w14 w15 w16se w16cid w16 w16cex w16sdtdh wp14">
   <w:abstractNum w:abstractNumId="0" w15:restartNumberingAfterBreak="0">
     <w:nsid w:val="08222B86"/>
     <w:multiLevelType w:val="hybridMultilevel"/>
@@ -4432,59 +4443,67 @@
       </w:rPr>
     </w:lvl>
   </w:abstractNum>
-  <w:num w:numId="1">
+  <w:num w:numId="1" w16cid:durableId="1266690212">
     <w:abstractNumId w:val="4"/>
   </w:num>
-  <w:num w:numId="2">
+  <w:num w:numId="2" w16cid:durableId="249848023">
     <w:abstractNumId w:val="12"/>
   </w:num>
-  <w:num w:numId="3">
+  <w:num w:numId="3" w16cid:durableId="1453399066">
     <w:abstractNumId w:val="15"/>
   </w:num>
-  <w:num w:numId="4">
+  <w:num w:numId="4" w16cid:durableId="1290893327">
     <w:abstractNumId w:val="14"/>
   </w:num>
-  <w:num w:numId="5">
+  <w:num w:numId="5" w16cid:durableId="926572872">
     <w:abstractNumId w:val="10"/>
   </w:num>
-  <w:num w:numId="6">
+  <w:num w:numId="6" w16cid:durableId="1528254131">
     <w:abstractNumId w:val="2"/>
   </w:num>
-  <w:num w:numId="7">
+  <w:num w:numId="7" w16cid:durableId="73817797">
     <w:abstractNumId w:val="1"/>
   </w:num>
-  <w:num w:numId="8">
+  <w:num w:numId="8" w16cid:durableId="214708626">
     <w:abstractNumId w:val="9"/>
   </w:num>
-  <w:num w:numId="9">
+  <w:num w:numId="9" w16cid:durableId="60299388">
     <w:abstractNumId w:val="6"/>
   </w:num>
-  <w:num w:numId="10">
+  <w:num w:numId="10" w16cid:durableId="1099830351">
     <w:abstractNumId w:val="5"/>
   </w:num>
-  <w:num w:numId="11">
+  <w:num w:numId="11" w16cid:durableId="1188761412">
     <w:abstractNumId w:val="11"/>
   </w:num>
-  <w:num w:numId="12">
+  <w:num w:numId="12" w16cid:durableId="998729988">
     <w:abstractNumId w:val="7"/>
   </w:num>
-  <w:num w:numId="13">
+  <w:num w:numId="13" w16cid:durableId="755320985">
     <w:abstractNumId w:val="0"/>
   </w:num>
-  <w:num w:numId="14">
+  <w:num w:numId="14" w16cid:durableId="1499610049">
     <w:abstractNumId w:val="8"/>
   </w:num>
-  <w:num w:numId="15">
+  <w:num w:numId="15" w16cid:durableId="1080252880">
     <w:abstractNumId w:val="13"/>
   </w:num>
-  <w:num w:numId="16">
+  <w:num w:numId="16" w16cid:durableId="225771963">
     <w:abstractNumId w:val="3"/>
   </w:num>
 </w:numbering>
 </file>
 
+<file path=word/people.xml><?xml version="1.0" encoding="utf-8"?>
+<w15:people xmlns:wpc="http://schemas.microsoft.com/office/word/2010/wordprocessingCanvas" xmlns:cx="http://schemas.microsoft.com/office/drawing/2014/chartex" xmlns:cx1="http://schemas.microsoft.com/office/drawing/2015/9/8/chartex" xmlns:cx2="http://schemas.microsoft.com/office/drawing/2015/10/21/chartex" xmlns:cx3="http://schemas.microsoft.com/office/drawing/2016/5/9/chartex" xmlns:cx4="http://schemas.microsoft.com/office/drawing/2016/5/10/chartex" xmlns:cx5="http://schemas.microsoft.com/office/drawing/2016/5/11/chartex" xmlns:cx6="http://schemas.microsoft.com/office/drawing/2016/5/12/chartex" xmlns:cx7="http://schemas.microsoft.com/office/drawing/2016/5/13/chartex" xmlns:cx8="http://schemas.microsoft.com/office/drawing/2016/5/14/chartex" xmlns:mc="http://schemas.openxmlformats.org/markup-compatibility/2006" xmlns:aink="http://schemas.microsoft.com/office/drawing/2016/ink" xmlns:am3d="http://schemas.microsoft.com/office/drawing/2017/model3d" xmlns:o="urn:schemas-microsoft-com:office:office" xmlns:oel="http://schemas.microsoft.com/office/2019/extlst" xmlns:r="http://schemas.openxmlformats.org/officeDocument/2006/relationships" xmlns:m="http://schemas.openxmlformats.org/officeDocument/2006/math" xmlns:v="urn:schemas-microsoft-com:vml" xmlns:wp14="http://schemas.microsoft.com/office/word/2010/wordprocessingDrawing" xmlns:wp="http://schemas.openxmlformats.org/drawingml/2006/wordprocessingDrawing" xmlns:w10="urn:schemas-microsoft-com:office:word" xmlns:w="http://schemas.openxmlformats.org/wordprocessingml/2006/main" xmlns:w14="http://schemas.microsoft.com/office/word/2010/wordml" xmlns:w15="http://schemas.microsoft.com/office/word/2012/wordml" xmlns:w16cex="http://schemas.microsoft.com/office/word/2018/wordml/cex" xmlns:w16cid="http://schemas.microsoft.com/office/word/2016/wordml/cid" xmlns:w16="http://schemas.microsoft.com/office/word/2018/wordml" xmlns:w16sdtdh="http://schemas.microsoft.com/office/word/2020/wordml/sdtdatahash" xmlns:w16se="http://schemas.microsoft.com/office/word/2015/wordml/symex" xmlns:wpg="http://schemas.microsoft.com/office/word/2010/wordprocessingGroup" xmlns:wpi="http://schemas.microsoft.com/office/word/2010/wordprocessingInk" xmlns:wne="http://schemas.microsoft.com/office/word/2006/wordml" xmlns:wps="http://schemas.microsoft.com/office/word/2010/wordprocessingShape" mc:Ignorable="w14 w15 w16se w16cid w16 w16cex w16sdtdh wp14">
+  <w15:person w15:author="Miklos Koren">
+    <w15:presenceInfo w15:providerId="AD" w15:userId="S::KorenM@ceu.edu::346cd036-6d04-457c-bdf9-9d1e70a8fc66"/>
+  </w15:person>
+</w15:people>
+</file>
+
 <file path=word/styles.xml><?xml version="1.0" encoding="utf-8"?>
-<w:styles xmlns:mc="http://schemas.openxmlformats.org/markup-compatibility/2006" xmlns:r="http://schemas.openxmlformats.org/officeDocument/2006/relationships" xmlns:w="http://schemas.openxmlformats.org/wordprocessingml/2006/main" xmlns:w14="http://schemas.microsoft.com/office/word/2010/wordml" xmlns:w15="http://schemas.microsoft.com/office/word/2012/wordml" xmlns:w16se="http://schemas.microsoft.com/office/word/2015/wordml/symex" mc:Ignorable="w14 w15 w16se">
+<w:styles xmlns:mc="http://schemas.openxmlformats.org/markup-compatibility/2006" xmlns:r="http://schemas.openxmlformats.org/officeDocument/2006/relationships" xmlns:w="http://schemas.openxmlformats.org/wordprocessingml/2006/main" xmlns:w14="http://schemas.microsoft.com/office/word/2010/wordml" xmlns:w15="http://schemas.microsoft.com/office/word/2012/wordml" xmlns:w16cex="http://schemas.microsoft.com/office/word/2018/wordml/cex" xmlns:w16cid="http://schemas.microsoft.com/office/word/2016/wordml/cid" xmlns:w16="http://schemas.microsoft.com/office/word/2018/wordml" xmlns:w16sdtdh="http://schemas.microsoft.com/office/word/2020/wordml/sdtdatahash" xmlns:w16se="http://schemas.microsoft.com/office/word/2015/wordml/symex" mc:Ignorable="w14 w15 w16se w16cid w16 w16cex w16sdtdh">
   <w:docDefaults>
     <w:rPrDefault>
       <w:rPr>
@@ -4500,7 +4519,7 @@
       </w:pPr>
     </w:pPrDefault>
   </w:docDefaults>
-  <w:latentStyles w:defLockedState="0" w:defUIPriority="99" w:defSemiHidden="0" w:defUnhideWhenUsed="0" w:defQFormat="0" w:count="371">
+  <w:latentStyles w:defLockedState="0" w:defUIPriority="99" w:defSemiHidden="0" w:defUnhideWhenUsed="0" w:defQFormat="0" w:count="376">
     <w:lsdException w:name="Normal" w:uiPriority="0" w:qFormat="1"/>
     <w:lsdException w:name="heading 1" w:uiPriority="9" w:qFormat="1"/>
     <w:lsdException w:name="heading 2" w:semiHidden="1" w:uiPriority="9" w:unhideWhenUsed="1" w:qFormat="1"/>
@@ -4872,6 +4891,11 @@
     <w:lsdException w:name="List Table 5 Dark Accent 6" w:uiPriority="50"/>
     <w:lsdException w:name="List Table 6 Colorful Accent 6" w:uiPriority="51"/>
     <w:lsdException w:name="List Table 7 Colorful Accent 6" w:uiPriority="52"/>
+    <w:lsdException w:name="Mention" w:semiHidden="1" w:unhideWhenUsed="1"/>
+    <w:lsdException w:name="Smart Hyperlink" w:semiHidden="1" w:unhideWhenUsed="1"/>
+    <w:lsdException w:name="Hashtag" w:semiHidden="1" w:unhideWhenUsed="1"/>
+    <w:lsdException w:name="Unresolved Mention" w:semiHidden="1" w:unhideWhenUsed="1"/>
+    <w:lsdException w:name="Smart Link" w:semiHidden="1" w:unhideWhenUsed="1"/>
   </w:latentStyles>
   <w:style w:type="paragraph" w:default="1" w:styleId="Normal">
     <w:name w:val="Normal"/>
@@ -4978,6 +5002,16 @@
     <w:link w:val="Footer"/>
     <w:uiPriority w:val="99"/>
     <w:rsid w:val="00E441E6"/>
+  </w:style>
+  <w:style w:type="paragraph" w:styleId="Revision">
+    <w:name w:val="Revision"/>
+    <w:hidden/>
+    <w:uiPriority w:val="99"/>
+    <w:semiHidden/>
+    <w:rsid w:val="004E30AF"/>
+    <w:pPr>
+      <w:spacing w:after="0" w:line="240" w:lineRule="auto"/>
+    </w:pPr>
   </w:style>
 </w:styles>
 </file>

</xml_diff>

<commit_message>
Always use path relative to main project folder
</commit_message>
<xml_diff>
--- a/readme.docx
+++ b/readme.docx
@@ -434,7 +434,15 @@
         </w:numPr>
       </w:pPr>
       <w:r>
-        <w:t>Physical Attribute</w:t>
+        <w:t>Physical</w:t>
+      </w:r>
+      <w:del w:id="2" w:author="Miklos Koren" w:date="2023-08-27T08:28:00Z">
+        <w:r>
+          <w:delText xml:space="preserve"> </w:delText>
+        </w:r>
+      </w:del>
+      <w:r>
+        <w:t>Attribute</w:t>
       </w:r>
       <w:r>
         <w:t>.do</w:t>

</xml_diff>